<commit_message>
(feat) surat tugas 1, view laporan pengawasan, form pengawasan,add feat reset password, and update some CSS in the view
</commit_message>
<xml_diff>
--- a/resources/templates/Dokpenindakan/template-penindakan.docx
+++ b/resources/templates/Dokpenindakan/template-penindakan.docx
@@ -2,22 +2,10 @@
 <file path=word/document.xml><?xml version="1.0" encoding="utf-8"?>
 <w:document xmlns:wpc="http://schemas.microsoft.com/office/word/2010/wordprocessingCanvas" xmlns:cx="http://schemas.microsoft.com/office/drawing/2014/chartex" xmlns:cx1="http://schemas.microsoft.com/office/drawing/2015/9/8/chartex" xmlns:cx2="http://schemas.microsoft.com/office/drawing/2015/10/21/chartex" xmlns:cx3="http://schemas.microsoft.com/office/drawing/2016/5/9/chartex" xmlns:cx4="http://schemas.microsoft.com/office/drawing/2016/5/10/chartex" xmlns:cx5="http://schemas.microsoft.com/office/drawing/2016/5/11/chartex" xmlns:cx6="http://schemas.microsoft.com/office/drawing/2016/5/12/chartex" xmlns:cx7="http://schemas.microsoft.com/office/drawing/2016/5/13/chartex" xmlns:cx8="http://schemas.microsoft.com/office/drawing/2016/5/14/chartex" xmlns:mc="http://schemas.openxmlformats.org/markup-compatibility/2006" xmlns:aink="http://schemas.microsoft.com/office/drawing/2016/ink" xmlns:am3d="http://schemas.microsoft.com/office/drawing/2017/model3d" xmlns:o="urn:schemas-microsoft-com:office:office" xmlns:oel="http://schemas.microsoft.com/office/2019/extlst" xmlns:r="http://schemas.openxmlformats.org/officeDocument/2006/relationships" xmlns:m="http://schemas.openxmlformats.org/officeDocument/2006/math" xmlns:v="urn:schemas-microsoft-com:vml" xmlns:wp14="http://schemas.microsoft.com/office/word/2010/wordprocessingDrawing" xmlns:wp="http://schemas.openxmlformats.org/drawingml/2006/wordprocessingDrawing" xmlns:w10="urn:schemas-microsoft-com:office:word" xmlns:w="http://schemas.openxmlformats.org/wordprocessingml/2006/main" xmlns:w14="http://schemas.microsoft.com/office/word/2010/wordml" xmlns:w15="http://schemas.microsoft.com/office/word/2012/wordml" xmlns:w16cex="http://schemas.microsoft.com/office/word/2018/wordml/cex" xmlns:w16cid="http://schemas.microsoft.com/office/word/2016/wordml/cid" xmlns:w16="http://schemas.microsoft.com/office/word/2018/wordml" xmlns:w16du="http://schemas.microsoft.com/office/word/2023/wordml/word16du" xmlns:w16sdtdh="http://schemas.microsoft.com/office/word/2020/wordml/sdtdatahash" xmlns:w16se="http://schemas.microsoft.com/office/word/2015/wordml/symex" xmlns:wpg="http://schemas.microsoft.com/office/word/2010/wordprocessingGroup" xmlns:wpi="http://schemas.microsoft.com/office/word/2010/wordprocessingInk" xmlns:wne="http://schemas.microsoft.com/office/word/2006/wordml" xmlns:wps="http://schemas.microsoft.com/office/word/2010/wordprocessingShape" mc:Ignorable="w14 w15 w16se w16cid w16 w16cex w16sdtdh w16du wp14">
   <w:body>
-    <w:p>
-      <w:pPr>
-        <w:rPr>
-          <w:rFonts w:ascii="Arial" w:eastAsia="SimSun" w:hAnsi="Arial" w:cs="Arial"/>
-          <w:b/>
-          <w:bCs/>
-          <w:color w:val="000000" w:themeColor="text1"/>
-          <w:u w:val="single"/>
-          <w:lang w:eastAsia="zh-CN"/>
-        </w:rPr>
-      </w:pPr>
-    </w:p>
     <w:tbl>
       <w:tblPr>
+        <w:tblpPr w:leftFromText="180" w:rightFromText="180" w:vertAnchor="text" w:horzAnchor="margin" w:tblpY="-149"/>
         <w:tblW w:w="0" w:type="auto"/>
-        <w:tblInd w:w="108" w:type="dxa"/>
         <w:tblBorders>
           <w:bottom w:val="single" w:sz="18" w:space="0" w:color="auto"/>
         </w:tblBorders>
@@ -34,7 +22,7 @@
         </w:trPr>
         <w:tc>
           <w:tcPr>
-            <w:tcW w:w="2157" w:type="dxa"/>
+            <w:tcW w:w="2114" w:type="dxa"/>
             <w:vMerge w:val="restart"/>
             <w:tcBorders>
               <w:top w:val="nil"/>
@@ -62,7 +50,7 @@
                 <w:color w:val="000000" w:themeColor="text1"/>
               </w:rPr>
               <w:drawing>
-                <wp:anchor distT="0" distB="0" distL="114300" distR="114300" simplePos="0" relativeHeight="251659264" behindDoc="0" locked="0" layoutInCell="1" allowOverlap="1" wp14:anchorId="2C4D033F" wp14:editId="21825D3B">
+                <wp:anchor distT="0" distB="0" distL="114300" distR="114300" simplePos="0" relativeHeight="251659264" behindDoc="0" locked="0" layoutInCell="1" allowOverlap="1" wp14:anchorId="24C0BFE0" wp14:editId="118DCC6B">
                   <wp:simplePos x="0" y="0"/>
                   <wp:positionH relativeFrom="column">
                     <wp:posOffset>56515</wp:posOffset>
@@ -125,7 +113,7 @@
         </w:tc>
         <w:tc>
           <w:tcPr>
-            <w:tcW w:w="7865" w:type="dxa"/>
+            <w:tcW w:w="7138" w:type="dxa"/>
             <w:tcBorders>
               <w:top w:val="nil"/>
               <w:left w:val="nil"/>
@@ -241,7 +229,7 @@
         </w:tc>
         <w:tc>
           <w:tcPr>
-            <w:tcW w:w="7865" w:type="dxa"/>
+            <w:tcW w:w="7138" w:type="dxa"/>
             <w:tcBorders>
               <w:top w:val="nil"/>
               <w:left w:val="nil"/>
@@ -268,13 +256,16 @@
     </w:tbl>
     <w:p>
       <w:pPr>
-        <w:rPr>
-          <w:rFonts w:ascii="Arial" w:eastAsia="SimSun" w:hAnsi="Arial" w:cs="Arial"/>
+        <w:autoSpaceDE w:val="0"/>
+        <w:autoSpaceDN w:val="0"/>
+        <w:adjustRightInd w:val="0"/>
+        <w:jc w:val="both"/>
+        <w:rPr>
+          <w:rFonts w:cs="Arial"/>
           <w:b/>
           <w:bCs/>
           <w:color w:val="000000" w:themeColor="text1"/>
-          <w:u w:val="single"/>
-          <w:lang w:eastAsia="zh-CN"/>
+          <w:szCs w:val="24"/>
         </w:rPr>
       </w:pPr>
     </w:p>
@@ -290,7 +281,9 @@
           <w:lang w:eastAsia="zh-CN"/>
         </w:rPr>
       </w:pPr>
-      <w:r>
+    </w:p>
+    <w:p>
+      <w:pPr>
         <w:rPr>
           <w:rFonts w:ascii="Arial" w:eastAsia="SimSun" w:hAnsi="Arial" w:cs="Arial"/>
           <w:b/>
@@ -299,113 +292,30 @@
           <w:u w:val="single"/>
           <w:lang w:eastAsia="zh-CN"/>
         </w:rPr>
-        <w:t xml:space="preserve">SURAT BUKTI PENINDAKAN </w:t>
-      </w:r>
+      </w:pPr>
     </w:p>
     <w:p>
       <w:pPr>
         <w:jc w:val="center"/>
         <w:rPr>
           <w:rFonts w:ascii="Arial" w:eastAsia="SimSun" w:hAnsi="Arial" w:cs="Arial"/>
-          <w:color w:val="000000" w:themeColor="text1"/>
-          <w:sz w:val="20"/>
-          <w:szCs w:val="20"/>
-          <w:lang w:eastAsia="zh-CN"/>
-        </w:rPr>
-      </w:pPr>
-      <w:r>
-        <w:rPr>
-          <w:rFonts w:ascii="Arial" w:eastAsia="SimSun" w:hAnsi="Arial" w:cs="Arial"/>
-          <w:color w:val="000000" w:themeColor="text1"/>
-          <w:sz w:val="20"/>
-          <w:szCs w:val="20"/>
-          <w:lang w:eastAsia="zh-CN"/>
-        </w:rPr>
-        <w:t>Nomor : SBP</w:t>
-      </w:r>
-      <w:r>
-        <w:rPr>
-          <w:rFonts w:ascii="Arial" w:eastAsia="SimSun" w:hAnsi="Arial" w:cs="Arial"/>
-          <w:color w:val="000000" w:themeColor="text1"/>
-          <w:sz w:val="20"/>
-          <w:szCs w:val="20"/>
-          <w:lang w:eastAsia="zh-CN"/>
-        </w:rPr>
-        <w:t>-</w:t>
-      </w:r>
-      <w:r>
-        <w:rPr>
-          <w:rFonts w:ascii="Arial" w:eastAsia="SimSun" w:hAnsi="Arial" w:cs="Arial"/>
-          <w:color w:val="000000" w:themeColor="text1"/>
-          <w:sz w:val="20"/>
-          <w:szCs w:val="20"/>
-          <w:lang w:eastAsia="zh-CN"/>
-        </w:rPr>
-        <w:t>N-</w:t>
-      </w:r>
-      <w:r>
-        <w:rPr>
-          <w:rFonts w:ascii="Arial" w:eastAsia="SimSun" w:hAnsi="Arial" w:cs="Arial"/>
-          <w:color w:val="000000" w:themeColor="text1"/>
-          <w:sz w:val="20"/>
-          <w:szCs w:val="20"/>
-          <w:lang w:eastAsia="zh-CN"/>
-        </w:rPr>
-        <w:t>${no_sbp}</w:t>
-      </w:r>
-      <w:r>
-        <w:rPr>
-          <w:rFonts w:ascii="Arial" w:eastAsia="Times New Roman" w:hAnsi="Arial" w:cs="Arial"/>
-          <w:color w:val="000000" w:themeColor="text1"/>
-          <w:sz w:val="20"/>
-          <w:szCs w:val="20"/>
-        </w:rPr>
-        <w:t>/</w:t>
-      </w:r>
-      <w:r>
-        <w:rPr>
-          <w:rFonts w:ascii="Arial" w:eastAsia="Times New Roman" w:hAnsi="Arial" w:cs="Arial"/>
-          <w:color w:val="000000" w:themeColor="text1"/>
-          <w:sz w:val="20"/>
-          <w:szCs w:val="20"/>
-        </w:rPr>
-        <w:t>${skema_penindakan}</w:t>
-      </w:r>
-      <w:r>
-        <w:rPr>
-          <w:rFonts w:ascii="Arial" w:eastAsia="Times New Roman" w:hAnsi="Arial" w:cs="Arial"/>
-          <w:color w:val="000000" w:themeColor="text1"/>
-          <w:sz w:val="20"/>
-          <w:szCs w:val="20"/>
-        </w:rPr>
-        <w:t>/</w:t>
-      </w:r>
-      <w:r>
-        <w:rPr>
-          <w:rFonts w:ascii="Arial" w:eastAsia="Times New Roman" w:hAnsi="Arial" w:cs="Arial"/>
-          <w:color w:val="000000" w:themeColor="text1"/>
-          <w:sz w:val="20"/>
-          <w:szCs w:val="20"/>
-        </w:rPr>
-        <w:t>0204</w:t>
-      </w:r>
-      <w:r>
-        <w:rPr>
-          <w:rFonts w:ascii="Arial" w:eastAsia="Times New Roman" w:hAnsi="Arial" w:cs="Arial"/>
-          <w:color w:val="000000" w:themeColor="text1"/>
-          <w:sz w:val="20"/>
-          <w:szCs w:val="20"/>
-        </w:rPr>
-        <w:t xml:space="preserve"> /</w:t>
-      </w:r>
-      <w:r>
-        <w:rPr>
-          <w:rFonts w:ascii="Arial" w:eastAsia="Times New Roman" w:hAnsi="Arial" w:cs="Arial"/>
-          <w:color w:val="000000" w:themeColor="text1"/>
-          <w:sz w:val="20"/>
-          <w:szCs w:val="20"/>
-        </w:rPr>
-        <w:t>${tahun_sekarang}</w:t>
+          <w:b/>
+          <w:bCs/>
+          <w:color w:val="000000" w:themeColor="text1"/>
+          <w:u w:val="single"/>
+          <w:lang w:eastAsia="zh-CN"/>
+        </w:rPr>
+      </w:pPr>
+      <w:r>
+        <w:rPr>
+          <w:rFonts w:ascii="Arial" w:eastAsia="SimSun" w:hAnsi="Arial" w:cs="Arial"/>
+          <w:b/>
+          <w:bCs/>
+          <w:color w:val="000000" w:themeColor="text1"/>
+          <w:u w:val="single"/>
+          <w:lang w:eastAsia="zh-CN"/>
+        </w:rPr>
+        <w:t xml:space="preserve">SURAT BUKTI PENINDAKAN </w:t>
       </w:r>
     </w:p>
     <w:p>
@@ -417,12 +327,108 @@
           <w:lang w:eastAsia="zh-CN"/>
         </w:rPr>
       </w:pPr>
+      <w:r>
+        <w:rPr>
+          <w:rFonts w:ascii="Arial" w:eastAsia="SimSun" w:hAnsi="Arial" w:cs="Arial"/>
+          <w:color w:val="000000" w:themeColor="text1"/>
+          <w:lang w:eastAsia="zh-CN"/>
+        </w:rPr>
+        <w:t>Nomor : SBP</w:t>
+      </w:r>
+      <w:r>
+        <w:rPr>
+          <w:rFonts w:ascii="Arial" w:eastAsia="SimSun" w:hAnsi="Arial" w:cs="Arial"/>
+          <w:color w:val="000000" w:themeColor="text1"/>
+          <w:lang w:eastAsia="zh-CN"/>
+        </w:rPr>
+        <w:t>-${no_</w:t>
+      </w:r>
+      <w:r>
+        <w:rPr>
+          <w:rFonts w:ascii="Arial" w:eastAsia="SimSun" w:hAnsi="Arial" w:cs="Arial"/>
+          <w:color w:val="000000" w:themeColor="text1"/>
+          <w:lang w:eastAsia="zh-CN"/>
+        </w:rPr>
+        <w:t>sbp</w:t>
+      </w:r>
+      <w:r>
+        <w:rPr>
+          <w:rFonts w:ascii="Arial" w:eastAsia="SimSun" w:hAnsi="Arial" w:cs="Arial"/>
+          <w:color w:val="000000" w:themeColor="text1"/>
+          <w:lang w:eastAsia="zh-CN"/>
+        </w:rPr>
+        <w:t>}</w:t>
+      </w:r>
+      <w:r>
+        <w:rPr>
+          <w:rFonts w:ascii="Arial" w:eastAsia="Times New Roman" w:hAnsi="Arial" w:cs="Arial"/>
+          <w:color w:val="000000" w:themeColor="text1"/>
+          <w:sz w:val="20"/>
+          <w:szCs w:val="20"/>
+        </w:rPr>
+        <w:t>/</w:t>
+      </w:r>
+      <w:r>
+        <w:rPr>
+          <w:rFonts w:ascii="Arial" w:eastAsia="Times New Roman" w:hAnsi="Arial" w:cs="Arial"/>
+          <w:color w:val="000000" w:themeColor="text1"/>
+          <w:sz w:val="20"/>
+          <w:szCs w:val="20"/>
+        </w:rPr>
+        <w:t>${skema_penindakan}</w:t>
+      </w:r>
+      <w:r>
+        <w:rPr>
+          <w:rFonts w:ascii="Arial" w:eastAsia="Times New Roman" w:hAnsi="Arial" w:cs="Arial"/>
+          <w:color w:val="000000" w:themeColor="text1"/>
+          <w:sz w:val="20"/>
+          <w:szCs w:val="20"/>
+        </w:rPr>
+        <w:t>/</w:t>
+      </w:r>
+      <w:r>
+        <w:rPr>
+          <w:rFonts w:ascii="Arial" w:eastAsia="Times New Roman" w:hAnsi="Arial" w:cs="Arial"/>
+          <w:color w:val="000000" w:themeColor="text1"/>
+          <w:sz w:val="20"/>
+          <w:szCs w:val="20"/>
+        </w:rPr>
+        <w:t>0204</w:t>
+      </w:r>
+      <w:r>
+        <w:rPr>
+          <w:rFonts w:ascii="Arial" w:eastAsia="Times New Roman" w:hAnsi="Arial" w:cs="Arial"/>
+          <w:color w:val="000000" w:themeColor="text1"/>
+          <w:sz w:val="20"/>
+          <w:szCs w:val="20"/>
+        </w:rPr>
+        <w:t>/</w:t>
+      </w:r>
+      <w:r>
+        <w:rPr>
+          <w:rFonts w:ascii="Arial" w:eastAsia="Times New Roman" w:hAnsi="Arial" w:cs="Arial"/>
+          <w:color w:val="000000" w:themeColor="text1"/>
+          <w:sz w:val="20"/>
+          <w:szCs w:val="20"/>
+        </w:rPr>
+        <w:t>${tahun_sekarang}</w:t>
+      </w:r>
     </w:p>
     <w:p>
       <w:pPr>
+        <w:jc w:val="center"/>
+        <w:rPr>
+          <w:rFonts w:ascii="Arial" w:eastAsia="SimSun" w:hAnsi="Arial" w:cs="Arial"/>
+          <w:color w:val="000000" w:themeColor="text1"/>
+          <w:lang w:eastAsia="zh-CN"/>
+        </w:rPr>
+      </w:pPr>
+    </w:p>
+    <w:p>
+      <w:pPr>
         <w:numPr>
           <w:ilvl w:val="0"/>
-          <w:numId w:val="2"/>
+          <w:numId w:val="1"/>
         </w:numPr>
         <w:ind w:left="284" w:hanging="284"/>
         <w:jc w:val="both"/>
@@ -449,14 +455,14 @@
           <w:sz w:val="20"/>
           <w:lang w:eastAsia="zh-CN"/>
         </w:rPr>
-        <w:t xml:space="preserve"> </w:t>
+        <w:t xml:space="preserve"> ${no_sprint}</w:t>
       </w:r>
     </w:p>
     <w:p>
       <w:pPr>
         <w:numPr>
           <w:ilvl w:val="0"/>
-          <w:numId w:val="2"/>
+          <w:numId w:val="1"/>
         </w:numPr>
         <w:ind w:left="284" w:hanging="284"/>
         <w:rPr>
@@ -473,14 +479,32 @@
           <w:sz w:val="20"/>
           <w:lang w:eastAsia="zh-CN"/>
         </w:rPr>
-        <w:t>Skema Penindakan  :………………………………………(4)……………………………………………...</w:t>
+        <w:t>Skema Penindakan  :</w:t>
+      </w:r>
+      <w:r>
+        <w:rPr>
+          <w:rFonts w:ascii="Arial" w:eastAsia="SimSun" w:hAnsi="Arial" w:cs="Arial"/>
+          <w:color w:val="000000" w:themeColor="text1"/>
+          <w:sz w:val="20"/>
+          <w:lang w:eastAsia="zh-CN"/>
+        </w:rPr>
+        <w:t xml:space="preserve"> </w:t>
+      </w:r>
+      <w:r>
+        <w:rPr>
+          <w:rFonts w:ascii="Arial" w:eastAsia="SimSun" w:hAnsi="Arial" w:cs="Arial"/>
+          <w:color w:val="000000" w:themeColor="text1"/>
+          <w:sz w:val="20"/>
+          <w:lang w:eastAsia="zh-CN"/>
+        </w:rPr>
+        <w:t>${skema_penindakan_bersama}</w:t>
       </w:r>
     </w:p>
     <w:p>
       <w:pPr>
         <w:numPr>
           <w:ilvl w:val="0"/>
-          <w:numId w:val="2"/>
+          <w:numId w:val="1"/>
         </w:numPr>
         <w:ind w:left="284" w:hanging="284"/>
         <w:rPr>
@@ -530,7 +554,34 @@
           <w:lang w:eastAsia="zh-CN"/>
         </w:rPr>
         <w:tab/>
-        <w:t>: BA-</w:t>
+        <w:t xml:space="preserve">: </w:t>
+      </w:r>
+      <w:r>
+        <w:rPr>
+          <w:rFonts w:ascii="Arial" w:eastAsia="SimSun" w:hAnsi="Arial" w:cs="Arial"/>
+          <w:color w:val="000000" w:themeColor="text1"/>
+          <w:sz w:val="20"/>
+          <w:lang w:eastAsia="zh-CN"/>
+        </w:rPr>
+        <w:t>${</w:t>
+      </w:r>
+      <w:r>
+        <w:rPr>
+          <w:rFonts w:ascii="Arial" w:eastAsia="SimSun" w:hAnsi="Arial" w:cs="Arial"/>
+          <w:color w:val="000000" w:themeColor="text1"/>
+          <w:sz w:val="20"/>
+          <w:lang w:eastAsia="zh-CN"/>
+        </w:rPr>
+        <w:t>ba_pemeriksaan</w:t>
+      </w:r>
+      <w:r>
+        <w:rPr>
+          <w:rFonts w:ascii="Arial" w:eastAsia="SimSun" w:hAnsi="Arial" w:cs="Arial"/>
+          <w:color w:val="000000" w:themeColor="text1"/>
+          <w:sz w:val="20"/>
+          <w:lang w:eastAsia="zh-CN"/>
+        </w:rPr>
+        <w:t>}</w:t>
       </w:r>
     </w:p>
     <w:p>
@@ -572,7 +623,34 @@
           <w:lang w:eastAsia="zh-CN"/>
         </w:rPr>
         <w:tab/>
-        <w:t>: BA-…………………………………(6)………………………………………………..</w:t>
+        <w:t xml:space="preserve">: </w:t>
+      </w:r>
+      <w:r>
+        <w:rPr>
+          <w:rFonts w:ascii="Arial" w:eastAsia="SimSun" w:hAnsi="Arial" w:cs="Arial"/>
+          <w:color w:val="000000" w:themeColor="text1"/>
+          <w:sz w:val="20"/>
+          <w:lang w:eastAsia="zh-CN"/>
+        </w:rPr>
+        <w:t>${</w:t>
+      </w:r>
+      <w:r>
+        <w:rPr>
+          <w:rFonts w:ascii="Arial" w:eastAsia="SimSun" w:hAnsi="Arial" w:cs="Arial"/>
+          <w:color w:val="000000" w:themeColor="text1"/>
+          <w:sz w:val="20"/>
+          <w:lang w:eastAsia="zh-CN"/>
+        </w:rPr>
+        <w:t>ba_penegahan</w:t>
+      </w:r>
+      <w:r>
+        <w:rPr>
+          <w:rFonts w:ascii="Arial" w:eastAsia="SimSun" w:hAnsi="Arial" w:cs="Arial"/>
+          <w:color w:val="000000" w:themeColor="text1"/>
+          <w:sz w:val="20"/>
+          <w:lang w:eastAsia="zh-CN"/>
+        </w:rPr>
+        <w:t>}</w:t>
       </w:r>
     </w:p>
     <w:p>
@@ -614,7 +692,16 @@
           <w:lang w:eastAsia="zh-CN"/>
         </w:rPr>
         <w:tab/>
-        <w:t>: BA-…………………………………(7)………………………………………………..</w:t>
+        <w:t xml:space="preserve">: </w:t>
+      </w:r>
+      <w:r>
+        <w:rPr>
+          <w:rFonts w:ascii="Arial" w:eastAsia="SimSun" w:hAnsi="Arial" w:cs="Arial"/>
+          <w:color w:val="000000" w:themeColor="text1"/>
+          <w:sz w:val="20"/>
+          <w:lang w:eastAsia="zh-CN"/>
+        </w:rPr>
+        <w:t>${ba_penyegelan}</w:t>
       </w:r>
     </w:p>
     <w:p>
@@ -647,7 +734,16 @@
           <w:lang w:eastAsia="zh-CN"/>
         </w:rPr>
         <w:tab/>
-        <w:t>: ……………………………………..(8)…………………………………….................</w:t>
+        <w:t xml:space="preserve">: </w:t>
+      </w:r>
+      <w:r>
+        <w:rPr>
+          <w:rFonts w:ascii="Arial" w:eastAsia="SimSun" w:hAnsi="Arial" w:cs="Arial"/>
+          <w:color w:val="000000" w:themeColor="text1"/>
+          <w:sz w:val="20"/>
+          <w:lang w:eastAsia="zh-CN"/>
+        </w:rPr>
+        <w:t>${tindakan_lain}</w:t>
       </w:r>
     </w:p>
     <w:p>
@@ -677,7 +773,7 @@
       <w:pPr>
         <w:numPr>
           <w:ilvl w:val="0"/>
-          <w:numId w:val="2"/>
+          <w:numId w:val="1"/>
         </w:numPr>
         <w:tabs>
           <w:tab w:val="left" w:pos="270"/>
@@ -733,14 +829,24 @@
           <w:szCs w:val="21"/>
           <w:lang w:eastAsia="zh-CN"/>
         </w:rPr>
-        <w:t>: ………………………………………(10)………………………………………………</w:t>
+        <w:t xml:space="preserve">: </w:t>
+      </w:r>
+      <w:r>
+        <w:rPr>
+          <w:rFonts w:ascii="Arial" w:eastAsia="SimSun" w:hAnsi="Arial" w:cs="Arial"/>
+          <w:color w:val="000000" w:themeColor="text1"/>
+          <w:sz w:val="20"/>
+          <w:szCs w:val="21"/>
+          <w:lang w:eastAsia="zh-CN"/>
+        </w:rPr>
+        <w:t>${lokasi_penindakan}</w:t>
       </w:r>
     </w:p>
     <w:p>
       <w:pPr>
         <w:numPr>
           <w:ilvl w:val="0"/>
-          <w:numId w:val="2"/>
+          <w:numId w:val="1"/>
         </w:numPr>
         <w:tabs>
           <w:tab w:val="left" w:pos="270"/>
@@ -786,43 +892,14 @@
           <w:lang w:eastAsia="zh-CN"/>
         </w:rPr>
         <w:tab/>
-        <w:t>: ………………………………………(11)…………………………………………….</w:t>
+        <w:t xml:space="preserve">: </w:t>
       </w:r>
     </w:p>
     <w:p>
       <w:pPr>
-        <w:tabs>
-          <w:tab w:val="left" w:pos="270"/>
-          <w:tab w:val="left" w:pos="360"/>
-          <w:tab w:val="left" w:pos="2160"/>
-          <w:tab w:val="left" w:pos="2410"/>
-        </w:tabs>
-        <w:ind w:left="2268"/>
-        <w:jc w:val="both"/>
-        <w:rPr>
-          <w:rFonts w:ascii="Arial" w:eastAsia="SimSun" w:hAnsi="Arial" w:cs="Arial"/>
-          <w:color w:val="000000" w:themeColor="text1"/>
-          <w:sz w:val="20"/>
-          <w:szCs w:val="21"/>
-          <w:lang w:eastAsia="zh-CN"/>
-        </w:rPr>
-      </w:pPr>
-      <w:r>
-        <w:rPr>
-          <w:rFonts w:ascii="Arial" w:eastAsia="SimSun" w:hAnsi="Arial" w:cs="Arial"/>
-          <w:color w:val="000000" w:themeColor="text1"/>
-          <w:sz w:val="20"/>
-          <w:szCs w:val="21"/>
-          <w:lang w:eastAsia="zh-CN"/>
-        </w:rPr>
-        <w:t>…………………………………………………………………………………………</w:t>
-      </w:r>
-    </w:p>
-    <w:p>
-      <w:pPr>
         <w:numPr>
           <w:ilvl w:val="0"/>
-          <w:numId w:val="2"/>
+          <w:numId w:val="1"/>
         </w:numPr>
         <w:tabs>
           <w:tab w:val="left" w:pos="284"/>
@@ -865,7 +942,7 @@
           <w:szCs w:val="21"/>
           <w:lang w:eastAsia="zh-CN"/>
         </w:rPr>
-        <w:t>: …………………………………….</w:t>
+        <w:t xml:space="preserve">: </w:t>
       </w:r>
       <w:r>
         <w:rPr>
@@ -873,52 +950,16 @@
           <w:color w:val="000000" w:themeColor="text1"/>
           <w:sz w:val="20"/>
           <w:szCs w:val="21"/>
-          <w:lang w:val="en-GB" w:eastAsia="zh-CN"/>
-        </w:rPr>
-        <w:t>..</w:t>
-      </w:r>
-      <w:r>
-        <w:rPr>
-          <w:rFonts w:ascii="Arial" w:eastAsia="SimSun" w:hAnsi="Arial" w:cs="Arial"/>
-          <w:color w:val="000000" w:themeColor="text1"/>
-          <w:sz w:val="20"/>
-          <w:szCs w:val="21"/>
-          <w:lang w:eastAsia="zh-CN"/>
-        </w:rPr>
-        <w:t>.(12)……………………………………………</w:t>
+          <w:lang w:eastAsia="zh-CN"/>
+        </w:rPr>
+        <w:t>${uraian_penindakan}</w:t>
       </w:r>
     </w:p>
     <w:p>
       <w:pPr>
-        <w:tabs>
-          <w:tab w:val="left" w:pos="360"/>
-          <w:tab w:val="left" w:pos="2160"/>
-        </w:tabs>
-        <w:ind w:left="2268"/>
-        <w:rPr>
-          <w:rFonts w:ascii="Arial" w:eastAsia="SimSun" w:hAnsi="Arial" w:cs="Arial"/>
-          <w:color w:val="000000" w:themeColor="text1"/>
-          <w:sz w:val="20"/>
-          <w:szCs w:val="21"/>
-          <w:lang w:eastAsia="zh-CN"/>
-        </w:rPr>
-      </w:pPr>
-      <w:r>
-        <w:rPr>
-          <w:rFonts w:ascii="Arial" w:eastAsia="SimSun" w:hAnsi="Arial" w:cs="Arial"/>
-          <w:color w:val="000000" w:themeColor="text1"/>
-          <w:sz w:val="20"/>
-          <w:szCs w:val="21"/>
-          <w:lang w:eastAsia="zh-CN"/>
-        </w:rPr>
-        <w:t>………………………………………………………………………………………………………………………………………………………………………………………………………………………………………………………………………………………………………………………………………………………………………………………..………………………………………………………………………………………..</w:t>
-      </w:r>
-    </w:p>
-    <w:p>
-      <w:pPr>
         <w:numPr>
           <w:ilvl w:val="0"/>
-          <w:numId w:val="2"/>
+          <w:numId w:val="1"/>
         </w:numPr>
         <w:tabs>
           <w:tab w:val="left" w:pos="284"/>
@@ -971,18 +1012,9 @@
           <w:szCs w:val="21"/>
           <w:lang w:eastAsia="zh-CN"/>
         </w:rPr>
-        <w:t>: ………………………………………(13)……………………………………………..</w:t>
-      </w:r>
-    </w:p>
-    <w:p>
-      <w:pPr>
-        <w:pStyle w:val="DaftarParagraf"/>
-        <w:tabs>
-          <w:tab w:val="left" w:pos="284"/>
-          <w:tab w:val="left" w:pos="2160"/>
-          <w:tab w:val="left" w:pos="2410"/>
-        </w:tabs>
-        <w:ind w:left="2268"/>
+        <w:t xml:space="preserve">: </w:t>
+      </w:r>
+      <w:r>
         <w:rPr>
           <w:rFonts w:ascii="Arial" w:eastAsia="SimSun" w:hAnsi="Arial" w:cs="Arial"/>
           <w:color w:val="000000" w:themeColor="text1"/>
@@ -990,34 +1022,8 @@
           <w:szCs w:val="21"/>
           <w:lang w:eastAsia="zh-CN"/>
         </w:rPr>
-      </w:pPr>
-      <w:r>
-        <w:rPr>
-          <w:rFonts w:ascii="Arial" w:eastAsia="SimSun" w:hAnsi="Arial" w:cs="Arial"/>
-          <w:color w:val="000000" w:themeColor="text1"/>
-          <w:sz w:val="20"/>
-          <w:szCs w:val="21"/>
-          <w:lang w:eastAsia="zh-CN"/>
-        </w:rPr>
-        <w:t>……………………………………………………………………………………………</w:t>
-      </w:r>
-    </w:p>
-    <w:p>
-      <w:pPr>
-        <w:tabs>
-          <w:tab w:val="left" w:pos="360"/>
-          <w:tab w:val="left" w:pos="2160"/>
-          <w:tab w:val="left" w:pos="2410"/>
-        </w:tabs>
-        <w:jc w:val="both"/>
-        <w:rPr>
-          <w:rFonts w:ascii="Arial" w:eastAsia="SimSun" w:hAnsi="Arial" w:cs="Arial"/>
-          <w:color w:val="000000" w:themeColor="text1"/>
-          <w:sz w:val="20"/>
-          <w:szCs w:val="21"/>
-          <w:lang w:eastAsia="zh-CN"/>
-        </w:rPr>
-      </w:pPr>
+        <w:t>${kesimpulan}</w:t>
+      </w:r>
     </w:p>
     <w:tbl>
       <w:tblPr>
@@ -1074,7 +1080,7 @@
                 <w:sz w:val="20"/>
                 <w:szCs w:val="20"/>
               </w:rPr>
-              <w:t>………………..(14)…………………….</w:t>
+              <w:t>Batam, ${tgl_sbp}</w:t>
             </w:r>
           </w:p>
         </w:tc>
@@ -1357,7 +1363,7 @@
                 <w:sz w:val="20"/>
                 <w:szCs w:val="20"/>
               </w:rPr>
-              <w:t>…………….(15)…………………….</w:t>
+              <w:t>${id_petugas_1_sbp_nama}</w:t>
             </w:r>
           </w:p>
           <w:p>
@@ -1387,7 +1393,16 @@
                 <w:sz w:val="20"/>
                 <w:szCs w:val="20"/>
               </w:rPr>
-              <w:t>NIP. ………(16)……………………</w:t>
+              <w:t xml:space="preserve">NIP. </w:t>
+            </w:r>
+            <w:r>
+              <w:rPr>
+                <w:rFonts w:ascii="Arial" w:eastAsia="Times New Roman" w:hAnsi="Arial" w:cs="Arial"/>
+                <w:color w:val="000000" w:themeColor="text1"/>
+                <w:sz w:val="20"/>
+                <w:szCs w:val="20"/>
+              </w:rPr>
+              <w:t>${id_petugas_1_sbp_nip}</w:t>
             </w:r>
           </w:p>
         </w:tc>
@@ -1483,27 +1498,101 @@
                 <w:szCs w:val="20"/>
                 <w:lang w:val="sv-SE"/>
               </w:rPr>
-              <w:t xml:space="preserve"> ...................(17)............................</w:t>
-            </w:r>
-          </w:p>
-          <w:p>
-            <w:pPr>
-              <w:jc w:val="both"/>
-              <w:rPr>
-                <w:rFonts w:ascii="Arial" w:eastAsia="Times New Roman" w:hAnsi="Arial" w:cs="Arial"/>
-                <w:color w:val="000000" w:themeColor="text1"/>
-                <w:sz w:val="20"/>
-                <w:szCs w:val="20"/>
-              </w:rPr>
-            </w:pPr>
-            <w:r>
-              <w:rPr>
-                <w:rFonts w:ascii="Arial" w:eastAsia="Times New Roman" w:hAnsi="Arial" w:cs="Arial"/>
-                <w:color w:val="000000" w:themeColor="text1"/>
-                <w:sz w:val="20"/>
-                <w:szCs w:val="20"/>
-              </w:rPr>
-              <w:t xml:space="preserve"> NIP. ………(18)……………………</w:t>
+              <w:t xml:space="preserve"> </w:t>
+            </w:r>
+            <w:r>
+              <w:rPr>
+                <w:rFonts w:ascii="Arial" w:eastAsia="Times New Roman" w:hAnsi="Arial" w:cs="Arial"/>
+                <w:color w:val="000000" w:themeColor="text1"/>
+                <w:sz w:val="20"/>
+                <w:szCs w:val="20"/>
+                <w:lang w:val="sv-SE"/>
+              </w:rPr>
+              <w:t>${</w:t>
+            </w:r>
+            <w:r>
+              <w:rPr>
+                <w:rFonts w:ascii="Arial" w:eastAsia="Times New Roman" w:hAnsi="Arial" w:cs="Arial"/>
+                <w:color w:val="000000" w:themeColor="text1"/>
+                <w:sz w:val="20"/>
+                <w:szCs w:val="20"/>
+              </w:rPr>
+              <w:t>id_petugas_</w:t>
+            </w:r>
+            <w:r>
+              <w:rPr>
+                <w:rFonts w:ascii="Arial" w:eastAsia="Times New Roman" w:hAnsi="Arial" w:cs="Arial"/>
+                <w:color w:val="000000" w:themeColor="text1"/>
+                <w:sz w:val="20"/>
+                <w:szCs w:val="20"/>
+              </w:rPr>
+              <w:t>2</w:t>
+            </w:r>
+            <w:r>
+              <w:rPr>
+                <w:rFonts w:ascii="Arial" w:eastAsia="Times New Roman" w:hAnsi="Arial" w:cs="Arial"/>
+                <w:color w:val="000000" w:themeColor="text1"/>
+                <w:sz w:val="20"/>
+                <w:szCs w:val="20"/>
+              </w:rPr>
+              <w:t>_sbp_nama</w:t>
+            </w:r>
+            <w:r>
+              <w:rPr>
+                <w:rFonts w:ascii="Arial" w:eastAsia="Times New Roman" w:hAnsi="Arial" w:cs="Arial"/>
+                <w:color w:val="000000" w:themeColor="text1"/>
+                <w:sz w:val="20"/>
+                <w:szCs w:val="20"/>
+                <w:lang w:val="sv-SE"/>
+              </w:rPr>
+              <w:t>}</w:t>
+            </w:r>
+          </w:p>
+          <w:p>
+            <w:pPr>
+              <w:jc w:val="both"/>
+              <w:rPr>
+                <w:rFonts w:ascii="Arial" w:eastAsia="Times New Roman" w:hAnsi="Arial" w:cs="Arial"/>
+                <w:color w:val="000000" w:themeColor="text1"/>
+                <w:sz w:val="20"/>
+                <w:szCs w:val="20"/>
+              </w:rPr>
+            </w:pPr>
+            <w:r>
+              <w:rPr>
+                <w:rFonts w:ascii="Arial" w:eastAsia="Times New Roman" w:hAnsi="Arial" w:cs="Arial"/>
+                <w:color w:val="000000" w:themeColor="text1"/>
+                <w:sz w:val="20"/>
+                <w:szCs w:val="20"/>
+              </w:rPr>
+              <w:t xml:space="preserve"> NIP. </w:t>
+            </w:r>
+            <w:r>
+              <w:rPr>
+                <w:rFonts w:ascii="Arial" w:eastAsia="Times New Roman" w:hAnsi="Arial" w:cs="Arial"/>
+                <w:color w:val="000000" w:themeColor="text1"/>
+                <w:sz w:val="20"/>
+                <w:szCs w:val="20"/>
+              </w:rPr>
+              <w:t>${id_petugas_1_sbp_n</w:t>
+            </w:r>
+            <w:r>
+              <w:rPr>
+                <w:rFonts w:ascii="Arial" w:eastAsia="Times New Roman" w:hAnsi="Arial" w:cs="Arial"/>
+                <w:color w:val="000000" w:themeColor="text1"/>
+                <w:sz w:val="20"/>
+                <w:szCs w:val="20"/>
+              </w:rPr>
+              <w:t>ip</w:t>
+            </w:r>
+            <w:r>
+              <w:rPr>
+                <w:rFonts w:ascii="Arial" w:eastAsia="Times New Roman" w:hAnsi="Arial" w:cs="Arial"/>
+                <w:color w:val="000000" w:themeColor="text1"/>
+                <w:sz w:val="20"/>
+                <w:szCs w:val="20"/>
+              </w:rPr>
+              <w:t>}</w:t>
             </w:r>
           </w:p>
         </w:tc>
@@ -1535,6 +1624,36 @@
             <w:pPr>
               <w:jc w:val="both"/>
               <w:rPr>
+                <w:rStyle w:val="fontstyle01"/>
+                <w:color w:val="000000" w:themeColor="text1"/>
+                <w:sz w:val="18"/>
+              </w:rPr>
+            </w:pPr>
+          </w:p>
+          <w:p>
+            <w:pPr>
+              <w:jc w:val="both"/>
+              <w:rPr>
+                <w:rStyle w:val="fontstyle01"/>
+                <w:color w:val="000000" w:themeColor="text1"/>
+                <w:sz w:val="18"/>
+              </w:rPr>
+            </w:pPr>
+          </w:p>
+          <w:p>
+            <w:pPr>
+              <w:jc w:val="both"/>
+              <w:rPr>
+                <w:rStyle w:val="fontstyle01"/>
+                <w:color w:val="000000" w:themeColor="text1"/>
+                <w:sz w:val="18"/>
+              </w:rPr>
+            </w:pPr>
+          </w:p>
+          <w:p>
+            <w:pPr>
+              <w:jc w:val="both"/>
+              <w:rPr>
                 <w:rFonts w:eastAsia="SimSun"/>
                 <w:color w:val="000000" w:themeColor="text1"/>
                 <w:szCs w:val="21"/>
@@ -1648,118 +1767,6 @@
         </w:tc>
       </w:tr>
     </w:tbl>
-    <w:p>
-      <w:pPr>
-        <w:autoSpaceDE w:val="0"/>
-        <w:autoSpaceDN w:val="0"/>
-        <w:adjustRightInd w:val="0"/>
-        <w:jc w:val="center"/>
-        <w:rPr>
-          <w:rFonts w:cs="Arial"/>
-          <w:bCs/>
-          <w:color w:val="000000" w:themeColor="text1"/>
-          <w:szCs w:val="24"/>
-        </w:rPr>
-      </w:pPr>
-    </w:p>
-    <w:p>
-      <w:pPr>
-        <w:autoSpaceDE w:val="0"/>
-        <w:autoSpaceDN w:val="0"/>
-        <w:adjustRightInd w:val="0"/>
-        <w:jc w:val="center"/>
-        <w:rPr>
-          <w:rFonts w:cs="Arial"/>
-          <w:bCs/>
-          <w:color w:val="000000" w:themeColor="text1"/>
-          <w:szCs w:val="24"/>
-        </w:rPr>
-      </w:pPr>
-    </w:p>
-    <w:p>
-      <w:pPr>
-        <w:autoSpaceDE w:val="0"/>
-        <w:autoSpaceDN w:val="0"/>
-        <w:adjustRightInd w:val="0"/>
-        <w:jc w:val="center"/>
-        <w:rPr>
-          <w:rFonts w:cs="Arial"/>
-          <w:bCs/>
-          <w:color w:val="000000" w:themeColor="text1"/>
-          <w:szCs w:val="24"/>
-        </w:rPr>
-      </w:pPr>
-    </w:p>
-    <w:p>
-      <w:pPr>
-        <w:autoSpaceDE w:val="0"/>
-        <w:autoSpaceDN w:val="0"/>
-        <w:adjustRightInd w:val="0"/>
-        <w:jc w:val="center"/>
-        <w:rPr>
-          <w:rFonts w:cs="Arial"/>
-          <w:bCs/>
-          <w:color w:val="000000" w:themeColor="text1"/>
-          <w:szCs w:val="24"/>
-        </w:rPr>
-      </w:pPr>
-    </w:p>
-    <w:p>
-      <w:pPr>
-        <w:autoSpaceDE w:val="0"/>
-        <w:autoSpaceDN w:val="0"/>
-        <w:adjustRightInd w:val="0"/>
-        <w:jc w:val="center"/>
-        <w:rPr>
-          <w:rFonts w:cs="Arial"/>
-          <w:bCs/>
-          <w:color w:val="000000" w:themeColor="text1"/>
-          <w:szCs w:val="24"/>
-        </w:rPr>
-      </w:pPr>
-    </w:p>
-    <w:p>
-      <w:pPr>
-        <w:autoSpaceDE w:val="0"/>
-        <w:autoSpaceDN w:val="0"/>
-        <w:adjustRightInd w:val="0"/>
-        <w:jc w:val="center"/>
-        <w:rPr>
-          <w:rFonts w:cs="Arial"/>
-          <w:bCs/>
-          <w:color w:val="000000" w:themeColor="text1"/>
-          <w:szCs w:val="24"/>
-        </w:rPr>
-      </w:pPr>
-    </w:p>
-    <w:p>
-      <w:pPr>
-        <w:autoSpaceDE w:val="0"/>
-        <w:autoSpaceDN w:val="0"/>
-        <w:adjustRightInd w:val="0"/>
-        <w:jc w:val="center"/>
-        <w:rPr>
-          <w:rFonts w:cs="Arial"/>
-          <w:bCs/>
-          <w:color w:val="000000" w:themeColor="text1"/>
-          <w:szCs w:val="24"/>
-        </w:rPr>
-      </w:pPr>
-    </w:p>
-    <w:p>
-      <w:pPr>
-        <w:autoSpaceDE w:val="0"/>
-        <w:autoSpaceDN w:val="0"/>
-        <w:adjustRightInd w:val="0"/>
-        <w:jc w:val="center"/>
-        <w:rPr>
-          <w:rFonts w:cs="Arial"/>
-          <w:bCs/>
-          <w:color w:val="000000" w:themeColor="text1"/>
-          <w:szCs w:val="24"/>
-        </w:rPr>
-      </w:pPr>
-    </w:p>
     <w:p>
       <w:pPr>
         <w:autoSpaceDE w:val="0"/>
@@ -1997,10 +2004,10 @@
       </w:pPr>
     </w:lvl>
   </w:abstractNum>
-  <w:num w:numId="1" w16cid:durableId="384456044">
-    <w:abstractNumId w:val="1"/>
+  <w:num w:numId="1" w16cid:durableId="916784002">
+    <w:abstractNumId w:val="0"/>
     <w:lvlOverride w:ilvl="0">
-      <w:startOverride w:val="6"/>
+      <w:startOverride w:val="1"/>
     </w:lvlOverride>
     <w:lvlOverride w:ilvl="1">
       <w:startOverride w:val="1"/>
@@ -2027,10 +2034,10 @@
       <w:startOverride w:val="1"/>
     </w:lvlOverride>
   </w:num>
-  <w:num w:numId="2" w16cid:durableId="1779255420">
-    <w:abstractNumId w:val="0"/>
+  <w:num w:numId="2" w16cid:durableId="384456044">
+    <w:abstractNumId w:val="1"/>
     <w:lvlOverride w:ilvl="0">
-      <w:startOverride w:val="1"/>
+      <w:startOverride w:val="6"/>
     </w:lvlOverride>
     <w:lvlOverride w:ilvl="1">
       <w:startOverride w:val="1"/>
@@ -2460,7 +2467,7 @@
   <w:style w:type="paragraph" w:default="1" w:styleId="Normal">
     <w:name w:val="Normal"/>
     <w:qFormat/>
-    <w:rsid w:val="00D523A8"/>
+    <w:rsid w:val="00594DFB"/>
     <w:pPr>
       <w:spacing w:after="0" w:line="240" w:lineRule="auto"/>
     </w:pPr>
@@ -2500,6 +2507,29 @@
     <w:semiHidden/>
     <w:unhideWhenUsed/>
   </w:style>
+  <w:style w:type="character" w:styleId="Hyperlink">
+    <w:name w:val="Hyperlink"/>
+    <w:basedOn w:val="FontParagrafDefault"/>
+    <w:uiPriority w:val="99"/>
+    <w:unhideWhenUsed/>
+    <w:rsid w:val="00594DFB"/>
+    <w:rPr>
+      <w:color w:val="0563C1" w:themeColor="hyperlink"/>
+      <w:u w:val="single"/>
+    </w:rPr>
+  </w:style>
+  <w:style w:type="character" w:styleId="SebutanYangBelumTerselesaikan">
+    <w:name w:val="Unresolved Mention"/>
+    <w:basedOn w:val="FontParagrafDefault"/>
+    <w:uiPriority w:val="99"/>
+    <w:semiHidden/>
+    <w:unhideWhenUsed/>
+    <w:rsid w:val="00594DFB"/>
+    <w:rPr>
+      <w:color w:val="605E5C"/>
+      <w:shd w:val="clear" w:color="auto" w:fill="E1DFDD"/>
+    </w:rPr>
+  </w:style>
   <w:style w:type="paragraph" w:styleId="DaftarParagraf">
     <w:name w:val="List Paragraph"/>
     <w:aliases w:val="Text,Noise heading,RUS List,ANNEX,List Paragraph1,kepala,Recommendation,List Paragraph11,Bulleted Para,NFP GP Bulleted List,FooterText,numbered,Paragraphe de liste1,Bulletr List Paragraph,列出段落,列出段落1,List Paragraph2,List Paragraph21"/>
@@ -2507,7 +2537,7 @@
     <w:link w:val="DaftarParagrafKAR"/>
     <w:uiPriority w:val="34"/>
     <w:qFormat/>
-    <w:rsid w:val="00D523A8"/>
+    <w:rsid w:val="00594DFB"/>
     <w:pPr>
       <w:spacing w:after="200" w:line="276" w:lineRule="auto"/>
       <w:ind w:left="720"/>
@@ -2524,7 +2554,7 @@
     <w:uiPriority w:val="34"/>
     <w:qFormat/>
     <w:locked/>
-    <w:rsid w:val="00D523A8"/>
+    <w:rsid w:val="00594DFB"/>
     <w:rPr>
       <w:rFonts w:ascii="Calibri" w:eastAsia="Calibri" w:hAnsi="Calibri" w:cs="Calibri"/>
       <w:color w:val="000000"/>
@@ -2537,7 +2567,7 @@
   <w:style w:type="character" w:customStyle="1" w:styleId="fontstyle01">
     <w:name w:val="fontstyle01"/>
     <w:basedOn w:val="FontParagrafDefault"/>
-    <w:rsid w:val="00D523A8"/>
+    <w:rsid w:val="00594DFB"/>
     <w:rPr>
       <w:rFonts w:ascii="Arial" w:hAnsi="Arial" w:cs="Arial" w:hint="default"/>
       <w:b w:val="0"/>

</xml_diff>